<commit_message>
colabs para ver EDA
</commit_message>
<xml_diff>
--- a/recursos/Recursos para practica profesional.docx
+++ b/recursos/Recursos para practica profesional.docx
@@ -112,6 +112,84 @@
             <w:lang w:val="es-AR"/>
           </w:rPr>
           <w:t>https://tdtapas.medium.com/sentiment-analysis-using-lightgbm-alternative-approach-to-rnn-and-lstm-55ee6f32e066</w:t>
+        </w:r>
+      </w:hyperlink>
+    </w:p>
+    <w:p>
+      <w:pPr>
+        <w:rPr>
+          <w:b/>
+          <w:lang w:val="es-AR"/>
+        </w:rPr>
+      </w:pPr>
+    </w:p>
+    <w:p>
+      <w:pPr>
+        <w:rPr>
+          <w:b/>
+          <w:lang w:val="es-AR"/>
+        </w:rPr>
+      </w:pPr>
+    </w:p>
+    <w:p>
+      <w:pPr>
+        <w:rPr>
+          <w:b/>
+          <w:lang w:val="es-AR"/>
+        </w:rPr>
+      </w:pPr>
+      <w:proofErr w:type="spellStart"/>
+      <w:proofErr w:type="gramStart"/>
+      <w:r>
+        <w:rPr>
+          <w:b/>
+          <w:lang w:val="es-AR"/>
+        </w:rPr>
+        <w:t>colabs</w:t>
+      </w:r>
+      <w:proofErr w:type="spellEnd"/>
+      <w:proofErr w:type="gramEnd"/>
+      <w:r>
+        <w:rPr>
+          <w:b/>
+          <w:lang w:val="es-AR"/>
+        </w:rPr>
+        <w:t xml:space="preserve"> para ver</w:t>
+      </w:r>
+    </w:p>
+    <w:p>
+      <w:pPr>
+        <w:rPr>
+          <w:b/>
+          <w:lang w:val="es-AR"/>
+        </w:rPr>
+      </w:pPr>
+      <w:hyperlink r:id="rId9" w:history="1">
+        <w:r>
+          <w:rPr>
+            <w:rStyle w:val="Hyperlink"/>
+            <w:b/>
+            <w:lang w:val="es-AR"/>
+          </w:rPr>
+          <w:t>https://colab.research.google.com/github/Tanu-N-Prabhu/Python/blob/master/Exploratory_data_Analysis.ipynb</w:t>
+        </w:r>
+      </w:hyperlink>
+    </w:p>
+    <w:p>
+      <w:pPr>
+        <w:rPr>
+          <w:b/>
+          <w:lang w:val="es-AR"/>
+        </w:rPr>
+      </w:pPr>
+      <w:hyperlink r:id="rId10" w:history="1">
+        <w:r>
+          <w:rPr>
+            <w:rStyle w:val="Hyperlink"/>
+            <w:b/>
+            <w:lang w:val="es-AR"/>
+          </w:rPr>
+          <w:t>https://colab.research.google.com/github/Tanu-N-Prabhu/Python/blob/master/Exploratory_data_Analysis.ipynb</w:t>
         </w:r>
       </w:hyperlink>
     </w:p>

</xml_diff>